<commit_message>
changes made on 13-09-21
</commit_message>
<xml_diff>
--- a/Training/Java Test Varun/java_test_Varun.docx
+++ b/Training/Java Test Varun/java_test_Varun.docx
@@ -194,129 +194,84 @@
           <w:sz w:val="28"/>
           <w:szCs w:val="28"/>
         </w:rPr>
-        <w:t xml:space="preserve">A. </w:t>
-      </w:r>
-      <w:r>
-        <w:rPr>
-          <w:rFonts w:cstheme="minorHAnsi"/>
-          <w:color w:val="000000"/>
-          <w:sz w:val="28"/>
-          <w:szCs w:val="28"/>
-        </w:rPr>
-        <w:t xml:space="preserve">Parent </w:t>
-      </w:r>
-      <w:r>
-        <w:rPr>
-          <w:rFonts w:cstheme="minorHAnsi"/>
-          <w:color w:val="6A3E3E"/>
-          <w:sz w:val="28"/>
-          <w:szCs w:val="28"/>
-        </w:rPr>
-        <w:t>p</w:t>
-      </w:r>
-      <w:r>
-        <w:rPr>
-          <w:rFonts w:cstheme="minorHAnsi"/>
-          <w:color w:val="000000"/>
+        <w:t xml:space="preserve">A. Parent p = </w:t>
+      </w:r>
+      <w:r>
+        <w:rPr>
+          <w:rFonts w:cstheme="minorHAnsi"/>
+          <w:b/>
+          <w:bCs/>
+          <w:sz w:val="28"/>
+          <w:szCs w:val="28"/>
+        </w:rPr>
+        <w:t>new</w:t>
+      </w:r>
+      <w:r>
+        <w:rPr>
+          <w:rFonts w:cstheme="minorHAnsi"/>
+          <w:sz w:val="28"/>
+          <w:szCs w:val="28"/>
+        </w:rPr>
+        <w:t xml:space="preserve"> Parent(); </w:t>
+      </w:r>
+      <w:proofErr w:type="spellStart"/>
+      <w:r>
+        <w:rPr>
+          <w:rFonts w:cstheme="minorHAnsi"/>
+          <w:sz w:val="28"/>
+          <w:szCs w:val="28"/>
+        </w:rPr>
+        <w:t>Parent.Child</w:t>
+      </w:r>
+      <w:proofErr w:type="spellEnd"/>
+      <w:r>
+        <w:rPr>
+          <w:rFonts w:cstheme="minorHAnsi"/>
+          <w:sz w:val="28"/>
+          <w:szCs w:val="28"/>
+        </w:rPr>
+        <w:t xml:space="preserve"> </w:t>
+      </w:r>
+      <w:r>
+        <w:rPr>
+          <w:rFonts w:cstheme="minorHAnsi"/>
+          <w:sz w:val="28"/>
+          <w:szCs w:val="28"/>
+          <w:u w:val="single"/>
+        </w:rPr>
+        <w:t>c</w:t>
+      </w:r>
+      <w:r>
+        <w:rPr>
+          <w:rFonts w:cstheme="minorHAnsi"/>
           <w:sz w:val="28"/>
           <w:szCs w:val="28"/>
         </w:rPr>
         <w:t xml:space="preserve"> = </w:t>
       </w:r>
-      <w:r>
-        <w:rPr>
-          <w:rFonts w:cstheme="minorHAnsi"/>
-          <w:b/>
-          <w:bCs/>
-          <w:color w:val="7F0055"/>
+      <w:proofErr w:type="spellStart"/>
+      <w:r>
+        <w:rPr>
+          <w:rFonts w:cstheme="minorHAnsi"/>
+          <w:sz w:val="28"/>
+          <w:szCs w:val="28"/>
+        </w:rPr>
+        <w:t>p.</w:t>
+      </w:r>
+      <w:r>
+        <w:rPr>
+          <w:rFonts w:cstheme="minorHAnsi"/>
+          <w:b/>
+          <w:bCs/>
           <w:sz w:val="28"/>
           <w:szCs w:val="28"/>
         </w:rPr>
         <w:t>new</w:t>
       </w:r>
-      <w:r>
-        <w:rPr>
-          <w:rFonts w:cstheme="minorHAnsi"/>
-          <w:color w:val="000000"/>
-          <w:sz w:val="28"/>
-          <w:szCs w:val="28"/>
-        </w:rPr>
-        <w:t xml:space="preserve"> Parent(); </w:t>
-      </w:r>
-      <w:proofErr w:type="spellStart"/>
-      <w:r>
-        <w:rPr>
-          <w:rFonts w:cstheme="minorHAnsi"/>
-          <w:color w:val="000000"/>
-          <w:sz w:val="28"/>
-          <w:szCs w:val="28"/>
-        </w:rPr>
-        <w:t>Parent.Child</w:t>
-      </w:r>
-      <w:proofErr w:type="spellEnd"/>
-      <w:r>
-        <w:rPr>
-          <w:rFonts w:cstheme="minorHAnsi"/>
-          <w:color w:val="000000"/>
-          <w:sz w:val="28"/>
-          <w:szCs w:val="28"/>
-        </w:rPr>
-        <w:t xml:space="preserve"> </w:t>
-      </w:r>
-      <w:r>
-        <w:rPr>
-          <w:rFonts w:cstheme="minorHAnsi"/>
-          <w:color w:val="6A3E3E"/>
-          <w:sz w:val="28"/>
-          <w:szCs w:val="28"/>
-          <w:u w:val="single"/>
-        </w:rPr>
-        <w:t>c</w:t>
-      </w:r>
-      <w:r>
-        <w:rPr>
-          <w:rFonts w:cstheme="minorHAnsi"/>
-          <w:color w:val="000000"/>
-          <w:sz w:val="28"/>
-          <w:szCs w:val="28"/>
-        </w:rPr>
-        <w:t xml:space="preserve"> = </w:t>
-      </w:r>
-      <w:proofErr w:type="spellStart"/>
-      <w:r>
-        <w:rPr>
-          <w:rFonts w:cstheme="minorHAnsi"/>
-          <w:color w:val="6A3E3E"/>
-          <w:sz w:val="28"/>
-          <w:szCs w:val="28"/>
-        </w:rPr>
-        <w:t>p</w:t>
-      </w:r>
-      <w:r>
-        <w:rPr>
-          <w:rFonts w:cstheme="minorHAnsi"/>
-          <w:color w:val="000000"/>
-          <w:sz w:val="28"/>
-          <w:szCs w:val="28"/>
-        </w:rPr>
-        <w:t>.</w:t>
-      </w:r>
-      <w:r>
-        <w:rPr>
-          <w:rFonts w:cstheme="minorHAnsi"/>
-          <w:b/>
-          <w:bCs/>
-          <w:color w:val="7F0055"/>
-          <w:sz w:val="28"/>
-          <w:szCs w:val="28"/>
-        </w:rPr>
-        <w:t>new</w:t>
-      </w:r>
-      <w:proofErr w:type="spellEnd"/>
-      <w:r>
-        <w:rPr>
-          <w:rFonts w:cstheme="minorHAnsi"/>
-          <w:color w:val="000000"/>
+      <w:proofErr w:type="spellEnd"/>
+      <w:r>
+        <w:rPr>
+          <w:rFonts w:cstheme="minorHAnsi"/>
           <w:sz w:val="28"/>
           <w:szCs w:val="28"/>
         </w:rPr>
@@ -483,6 +438,8 @@
           <w:szCs w:val="32"/>
         </w:rPr>
       </w:pPr>
+      <w:bookmarkStart w:id="0" w:name="_GoBack"/>
+      <w:bookmarkEnd w:id="0"/>
     </w:p>
     <w:p>
       <w:pPr>
@@ -1992,18 +1949,7 @@
           <w:szCs w:val="24"/>
           <w:u w:val="single"/>
         </w:rPr>
-        <w:t xml:space="preserve">Answer </w:t>
-      </w:r>
-      <w:r>
-        <w:rPr>
-          <w:b/>
-          <w:bCs/>
-          <w:color w:val="FF0000"/>
-          <w:sz w:val="28"/>
-          <w:szCs w:val="24"/>
-          <w:u w:val="single"/>
-        </w:rPr>
-        <w:t>3</w:t>
+        <w:t>Answer 3</w:t>
       </w:r>
       <w:r>
         <w:rPr>
@@ -3003,8 +2949,6 @@
         </w:rPr>
         <w:t>true).</w:t>
       </w:r>
-      <w:bookmarkStart w:id="0" w:name="_GoBack"/>
-      <w:bookmarkEnd w:id="0"/>
     </w:p>
     <w:p>
       <w:pPr>

</xml_diff>